<commit_message>
Finished processing summarised dataset
</commit_message>
<xml_diff>
--- a/documents/ProjectPlan_2605549.docx
+++ b/documents/ProjectPlan_2605549.docx
@@ -950,33 +950,24 @@
         <w:spacing w:before="100" w:beforeAutospacing="1"/>
       </w:pPr>
       <w:r>
-        <w:t>[1]</w:t>
-      </w:r>
-      <w:r>
-        <w:t xml:space="preserve"> </w:t>
-      </w:r>
-      <w:r>
-        <w:t>Markson Rebelo Marcolino </w:t>
-      </w:r>
-      <w:r>
-        <w:rPr>
-          <w:i/>
-          <w:iCs/>
-        </w:rPr>
-        <w:t>et al.</w:t>
-      </w:r>
-      <w:r>
-        <w:t>, “Student dropout prediction through machine learning optimization: insights from moodle log data,” </w:t>
-      </w:r>
-      <w:r>
-        <w:rPr>
-          <w:i/>
-          <w:iCs/>
-        </w:rPr>
-        <w:t>Scientific Reports</w:t>
-      </w:r>
-      <w:r>
-        <w:t>, vol. 15, no. 1, Mar. 2025, doi: https://doi.org/10.1038/s41598-025-93918-1.</w:t>
+        <w:t>[</w:t>
+      </w:r>
+      <w:r>
+        <w:t>1</w:t>
+      </w:r>
+      <w:r>
+        <w:t xml:space="preserve">] M. Rebelo Marcolino, T. Reis Porto, T. Thompsen Primo, et al., “Student dropout prediction through machine learning optimization: insights from Moodle log data,” Scientific Reports, vol. 15, p. 9840, 2025, doi: </w:t>
+      </w:r>
+      <w:hyperlink r:id="rId7" w:history="1">
+        <w:r>
+          <w:rPr>
+            <w:rStyle w:val="Hyperlink"/>
+          </w:rPr>
+          <w:t>https://doi.org/10.1038/s41598-025-93918-1</w:t>
+        </w:r>
+      </w:hyperlink>
+      <w:r>
+        <w:t>.</w:t>
       </w:r>
     </w:p>
     <w:p>
@@ -990,17 +981,18 @@
         <w:t>2</w:t>
       </w:r>
       <w:r>
-        <w:t>] “Factors influencing academic performance and dropout rates in higher education,” </w:t>
-      </w:r>
-      <w:r>
-        <w:rPr>
-          <w:i/>
-          <w:iCs/>
-        </w:rPr>
-        <w:t>Oxford Review of Education</w:t>
-      </w:r>
-      <w:r>
-        <w:t>, 2025, doi: https://doi.org/10.1080//03054985.2024.2316616.</w:t>
+        <w:t xml:space="preserve">] Á. Kocsis and G. Molnár, “Factors influencing academic performance and dropout rates in higher education,” Oxford Review of Education, vol. 51, no. 3, pp. 414–432, 2024, doi: </w:t>
+      </w:r>
+      <w:hyperlink r:id="rId8" w:history="1">
+        <w:r>
+          <w:rPr>
+            <w:rStyle w:val="Hyperlink"/>
+          </w:rPr>
+          <w:t>https://doi.org/10.1080//03054985.2024.2316616</w:t>
+        </w:r>
+      </w:hyperlink>
+      <w:r>
+        <w:t>.</w:t>
       </w:r>
     </w:p>
     <w:p>
@@ -1014,17 +1006,18 @@
         <w:t>3</w:t>
       </w:r>
       <w:r>
-        <w:t>] “Executive summary,” </w:t>
-      </w:r>
-      <w:r>
-        <w:rPr>
-          <w:i/>
-          <w:iCs/>
-        </w:rPr>
-        <w:t>OECD</w:t>
-      </w:r>
-      <w:r>
-        <w:t>, 2025. https://www.oecd.org/en/publications/education-at-a-glance-2019_f8d7880d-en/full-report/component-5.html#execsumm-d1e1370 (accessed Jun. 13, 2025).</w:t>
+        <w:t xml:space="preserve">] OECD, Education at a Glance 2019: OECD Indicators, Paris: OECD Publishing, 2019, doi: </w:t>
+      </w:r>
+      <w:hyperlink r:id="rId9" w:history="1">
+        <w:r>
+          <w:rPr>
+            <w:rStyle w:val="Hyperlink"/>
+          </w:rPr>
+          <w:t>https://doi.org/10.1787/f8d7880d-en</w:t>
+        </w:r>
+      </w:hyperlink>
+      <w:r>
+        <w:t>.</w:t>
       </w:r>
     </w:p>
     <w:p>
@@ -1048,7 +1041,18 @@
         <w:t>BBC News</w:t>
       </w:r>
       <w:r>
-        <w:t>, Sep. 28, 2023. https://www.bbc.co.uk/news/education-66940041 (accessed Jun. 13, 2025).</w:t>
+        <w:t xml:space="preserve">, Sep. 28, 2023. </w:t>
+      </w:r>
+      <w:hyperlink r:id="rId10" w:history="1">
+        <w:r>
+          <w:rPr>
+            <w:rStyle w:val="Hyperlink"/>
+          </w:rPr>
+          <w:t>https://www.bbc.co.uk/news/education-66940041</w:t>
+        </w:r>
+      </w:hyperlink>
+      <w:r>
+        <w:t>.</w:t>
       </w:r>
     </w:p>
     <w:p>
@@ -1062,17 +1066,24 @@
         <w:t>5</w:t>
       </w:r>
       <w:r>
-        <w:t>] “A systematic review on the deployment and effectiveness of data analytics in higher education to improve student outcomes,” </w:t>
-      </w:r>
+        <w:t xml:space="preserve">] C. Foster and P. Francis, “A systematic review on the deployment and effectiveness of data analytics in higher education to improve student outcomes,” Assessment &amp; Evaluation in Higher Education, vol. 45, no. 6, pp. 822–841, 2019, doi: </w:t>
+      </w:r>
+      <w:hyperlink r:id="rId11" w:history="1">
+        <w:r>
+          <w:rPr>
+            <w:rStyle w:val="Hyperlink"/>
+            <w:b/>
+            <w:bCs/>
+          </w:rPr>
+          <w:t>https://doi.org/10.1080/02602938.2019.1696945</w:t>
+        </w:r>
+      </w:hyperlink>
       <w:r>
         <w:rPr>
-          <w:i/>
-          <w:iCs/>
+          <w:b/>
+          <w:bCs/>
         </w:rPr>
-        <w:t>Assessment &amp; Evaluation in Higher Education</w:t>
-      </w:r>
-      <w:r>
-        <w:t>, 2020, doi: https://doi.org/10.1080//02602938.2019.1696945.</w:t>
+        <w:t>.</w:t>
       </w:r>
     </w:p>
     <w:p>
@@ -7518,8 +7529,8 @@
       </w:pPr>
     </w:p>
     <w:sectPr>
-      <w:footerReference w:type="even" r:id="rId7"/>
-      <w:footerReference w:type="default" r:id="rId8"/>
+      <w:footerReference w:type="even" r:id="rId12"/>
+      <w:footerReference w:type="default" r:id="rId13"/>
       <w:pgSz w:w="11900" w:h="16840"/>
       <w:pgMar w:top="1440" w:right="1440" w:bottom="1440" w:left="1440" w:header="708" w:footer="708" w:gutter="0"/>
       <w:cols w:space="708"/>
@@ -8411,6 +8422,18 @@
       <w:szCs w:val="26"/>
     </w:rPr>
   </w:style>
+  <w:style w:type="character" w:styleId="FollowedHyperlink">
+    <w:name w:val="FollowedHyperlink"/>
+    <w:basedOn w:val="DefaultParagraphFont"/>
+    <w:uiPriority w:val="99"/>
+    <w:semiHidden/>
+    <w:unhideWhenUsed/>
+    <w:rsid w:val="00A02DB5"/>
+    <w:rPr>
+      <w:color w:val="954F72" w:themeColor="followedHyperlink"/>
+      <w:u w:val="single"/>
+    </w:rPr>
+  </w:style>
 </w:styles>
 </file>
 

</xml_diff>

<commit_message>
Added hypothesis tests, RBF model implemented, tuned and evaluated, updated gantt chart, added report structure draft and report drafts, almost finished methods section of the report, added img dir for report plots.
</commit_message>
<xml_diff>
--- a/documents/ProjectPlan_2605549.docx
+++ b/documents/ProjectPlan_2605549.docx
@@ -956,7 +956,23 @@
         <w:t>1</w:t>
       </w:r>
       <w:r>
-        <w:t xml:space="preserve">] M. Rebelo Marcolino, T. Reis Porto, T. Thompsen Primo, et al., “Student dropout prediction through machine learning optimization: insights from Moodle log data,” Scientific Reports, vol. 15, p. 9840, 2025, doi: </w:t>
+        <w:t xml:space="preserve">] M. Rebelo </w:t>
+      </w:r>
+      <w:proofErr w:type="spellStart"/>
+      <w:r>
+        <w:t>Marcolino</w:t>
+      </w:r>
+      <w:proofErr w:type="spellEnd"/>
+      <w:r>
+        <w:t xml:space="preserve">, T. Reis Porto, T. Thompsen Primo, et al., “Student dropout prediction through machine learning optimization: insights from Moodle log data,” Scientific Reports, vol. 15, p. 9840, 2025, </w:t>
+      </w:r>
+      <w:proofErr w:type="spellStart"/>
+      <w:r>
+        <w:t>doi</w:t>
+      </w:r>
+      <w:proofErr w:type="spellEnd"/>
+      <w:r>
+        <w:t xml:space="preserve">: </w:t>
       </w:r>
       <w:hyperlink r:id="rId7" w:history="1">
         <w:r>
@@ -981,7 +997,15 @@
         <w:t>2</w:t>
       </w:r>
       <w:r>
-        <w:t xml:space="preserve">] Á. Kocsis and G. Molnár, “Factors influencing academic performance and dropout rates in higher education,” Oxford Review of Education, vol. 51, no. 3, pp. 414–432, 2024, doi: </w:t>
+        <w:t xml:space="preserve">] Á. Kocsis and G. Molnár, “Factors influencing academic performance and dropout rates in higher education,” Oxford Review of Education, vol. 51, no. 3, pp. 414–432, 2024, </w:t>
+      </w:r>
+      <w:proofErr w:type="spellStart"/>
+      <w:r>
+        <w:t>doi</w:t>
+      </w:r>
+      <w:proofErr w:type="spellEnd"/>
+      <w:r>
+        <w:t xml:space="preserve">: </w:t>
       </w:r>
       <w:hyperlink r:id="rId8" w:history="1">
         <w:r>
@@ -1006,7 +1030,23 @@
         <w:t>3</w:t>
       </w:r>
       <w:r>
-        <w:t xml:space="preserve">] OECD, Education at a Glance 2019: OECD Indicators, Paris: OECD Publishing, 2019, doi: </w:t>
+        <w:t xml:space="preserve">] OECD, Education </w:t>
+      </w:r>
+      <w:proofErr w:type="gramStart"/>
+      <w:r>
+        <w:t>at a Glance</w:t>
+      </w:r>
+      <w:proofErr w:type="gramEnd"/>
+      <w:r>
+        <w:t xml:space="preserve"> 2019: OECD Indicators, Paris: OECD Publishing, 2019, </w:t>
+      </w:r>
+      <w:proofErr w:type="spellStart"/>
+      <w:r>
+        <w:t>doi</w:t>
+      </w:r>
+      <w:proofErr w:type="spellEnd"/>
+      <w:r>
+        <w:t xml:space="preserve">: </w:t>
       </w:r>
       <w:hyperlink r:id="rId9" w:history="1">
         <w:r>
@@ -1066,7 +1106,15 @@
         <w:t>5</w:t>
       </w:r>
       <w:r>
-        <w:t xml:space="preserve">] C. Foster and P. Francis, “A systematic review on the deployment and effectiveness of data analytics in higher education to improve student outcomes,” Assessment &amp; Evaluation in Higher Education, vol. 45, no. 6, pp. 822–841, 2019, doi: </w:t>
+        <w:t xml:space="preserve">] C. Foster and P. Francis, “A systematic review on the deployment and effectiveness of data analytics in higher education to improve student outcomes,” Assessment &amp; Evaluation in Higher Education, vol. 45, no. 6, pp. 822–841, 2019, </w:t>
+      </w:r>
+      <w:proofErr w:type="spellStart"/>
+      <w:r>
+        <w:t>doi</w:t>
+      </w:r>
+      <w:proofErr w:type="spellEnd"/>
+      <w:r>
+        <w:t xml:space="preserve">: </w:t>
       </w:r>
       <w:hyperlink r:id="rId11" w:history="1">
         <w:r>
@@ -2025,7 +2073,31 @@
                 <w:szCs w:val="19"/>
                 <w14:ligatures w14:val="none"/>
               </w:rPr>
-              <w:t>Gantt Chart &amp; Identify Risks (MoSCoW)</w:t>
+              <w:t>Gantt Chart &amp; Identify Risks (</w:t>
+            </w:r>
+            <w:proofErr w:type="spellStart"/>
+            <w:r>
+              <w:rPr>
+                <w:rFonts w:ascii="Arial" w:eastAsia="Times New Roman" w:hAnsi="Arial" w:cs="Arial"/>
+                <w:color w:val="000000"/>
+                <w:kern w:val="0"/>
+                <w:sz w:val="19"/>
+                <w:szCs w:val="19"/>
+                <w14:ligatures w14:val="none"/>
+              </w:rPr>
+              <w:t>MoSCoW</w:t>
+            </w:r>
+            <w:proofErr w:type="spellEnd"/>
+            <w:r>
+              <w:rPr>
+                <w:rFonts w:ascii="Arial" w:eastAsia="Times New Roman" w:hAnsi="Arial" w:cs="Arial"/>
+                <w:color w:val="000000"/>
+                <w:kern w:val="0"/>
+                <w:sz w:val="19"/>
+                <w:szCs w:val="19"/>
+                <w14:ligatures w14:val="none"/>
+              </w:rPr>
+              <w:t>)</w:t>
             </w:r>
           </w:p>
         </w:tc>
@@ -7572,11 +7644,6 @@
         <w:docPartUnique/>
       </w:docPartObj>
     </w:sdtPr>
-    <w:sdtEndPr>
-      <w:rPr>
-        <w:rStyle w:val="PageNumber"/>
-      </w:rPr>
-    </w:sdtEndPr>
     <w:sdtContent>
       <w:p>
         <w:pPr>
@@ -7629,11 +7696,6 @@
         <w:docPartUnique/>
       </w:docPartObj>
     </w:sdtPr>
-    <w:sdtEndPr>
-      <w:rPr>
-        <w:rStyle w:val="PageNumber"/>
-      </w:rPr>
-    </w:sdtEndPr>
     <w:sdtContent>
       <w:p>
         <w:pPr>

</xml_diff>